<commit_message>
Se terminó el documento de analisis
</commit_message>
<xml_diff>
--- a/Analisis/Analisis del Proyecto Final.docx
+++ b/Analisis/Analisis del Proyecto Final.docx
@@ -17,7 +17,7 @@
           <w:noProof/>
         </w:rPr>
         <w:drawing>
-          <wp:inline distT="0" distB="0" distL="0" distR="0" wp14:anchorId="1382B969" wp14:editId="190F9CC1">
+          <wp:inline distT="0" distB="0" distL="0" distR="0" wp14:anchorId="41F83195" wp14:editId="6992F20D">
             <wp:extent cx="2190750" cy="2710970"/>
             <wp:effectExtent l="0" t="0" r="0" b="0"/>
             <wp:docPr id="1" name="Imagen 1" descr="Archivo:Escudo-UdeA.svg - Wikipedia, la enciclopedia libre"/>
@@ -452,16 +452,7 @@
           <w:szCs w:val="24"/>
         </w:rPr>
         <w:lastRenderedPageBreak/>
-        <w:t>8</w:t>
-      </w:r>
-      <w:r>
-        <w:rPr>
-          <w:rFonts w:ascii="Arial" w:hAnsi="Arial" w:cs="Arial"/>
-          <w:b/>
-          <w:sz w:val="24"/>
-          <w:szCs w:val="24"/>
-        </w:rPr>
-        <w:t>ENIGMA.</w:t>
+        <w:t>8ENIGMA.</w:t>
       </w:r>
     </w:p>
     <w:p>
@@ -488,27 +479,7 @@
           <w:szCs w:val="24"/>
           <w:lang w:val="es-CO"/>
         </w:rPr>
-        <w:t xml:space="preserve">Descripción general del juego </w:t>
-      </w:r>
-      <w:r>
-        <w:rPr>
-          <w:rFonts w:ascii="Arial" w:hAnsi="Arial" w:cs="Arial"/>
-          <w:b/>
-          <w:sz w:val="24"/>
-          <w:szCs w:val="24"/>
-          <w:lang w:val="es-CO"/>
-        </w:rPr>
-        <w:t>8</w:t>
-      </w:r>
-      <w:r>
-        <w:rPr>
-          <w:rFonts w:ascii="Arial" w:hAnsi="Arial" w:cs="Arial"/>
-          <w:b/>
-          <w:sz w:val="24"/>
-          <w:szCs w:val="24"/>
-          <w:lang w:val="es-CO"/>
-        </w:rPr>
-        <w:t>Enigma.</w:t>
+        <w:t>Descripción general del juego 8Enigma.</w:t>
       </w:r>
     </w:p>
     <w:p>
@@ -578,16 +549,25 @@
           <w:szCs w:val="24"/>
           <w:lang w:val="es-CO"/>
         </w:rPr>
-        <w:t xml:space="preserve">El jugador que primero enceste una bola, sea rayada o lisa (sin importar el numero) entonces tendrá que tratar de encestar las demás bolas que </w:t>
-      </w:r>
-      <w:r>
-        <w:rPr>
-          <w:rFonts w:ascii="Arial" w:hAnsi="Arial" w:cs="Arial"/>
-          <w:sz w:val="24"/>
-          <w:szCs w:val="24"/>
-          <w:lang w:val="es-CO"/>
-        </w:rPr>
-        <w:t>tengan esa condición, que sea rayada o lisa, SIN TENER EN CUENTA EL NUMERO.</w:t>
+        <w:t xml:space="preserve">El jugador que primero enceste una </w:t>
+      </w:r>
+      <w:r>
+        <w:rPr>
+          <w:rFonts w:ascii="Arial" w:hAnsi="Arial" w:cs="Arial"/>
+          <w:sz w:val="24"/>
+          <w:szCs w:val="24"/>
+          <w:lang w:val="es-CO"/>
+        </w:rPr>
+        <w:t>bola</w:t>
+      </w:r>
+      <w:r>
+        <w:rPr>
+          <w:rFonts w:ascii="Arial" w:hAnsi="Arial" w:cs="Arial"/>
+          <w:sz w:val="24"/>
+          <w:szCs w:val="24"/>
+          <w:lang w:val="es-CO"/>
+        </w:rPr>
+        <w:t xml:space="preserve"> sea rayada o lisa (sin importar el numero) entonces tendrá que tratar de encestar las demás bolas que tengan esa condición, que sea rayada o lisa, SIN TENER EN CUENTA EL NUMERO.</w:t>
       </w:r>
     </w:p>
     <w:p>
@@ -753,16 +733,7 @@
           <w:szCs w:val="24"/>
           <w:lang w:val="es-CO"/>
         </w:rPr>
-        <w:t>El Pool clásico</w:t>
-      </w:r>
-      <w:r>
-        <w:rPr>
-          <w:rFonts w:ascii="Arial" w:hAnsi="Arial" w:cs="Arial"/>
-          <w:sz w:val="24"/>
-          <w:szCs w:val="24"/>
-          <w:lang w:val="es-CO"/>
-        </w:rPr>
-        <w:t xml:space="preserve"> consta de 15 bolas jugables o encestables y la bola con la que se encesta, es decir la blanca, en la </w:t>
+        <w:t xml:space="preserve">El Pool clásico consta de 15 bolas jugables o encestables y la bola con la que se encesta, es decir la blanca, en la </w:t>
       </w:r>
       <w:r>
         <w:rPr>
@@ -800,7 +771,7 @@
           <w:noProof/>
         </w:rPr>
         <w:drawing>
-          <wp:inline distT="0" distB="0" distL="0" distR="0" wp14:anchorId="06FD6704" wp14:editId="4265C232">
+          <wp:inline distT="0" distB="0" distL="0" distR="0" wp14:anchorId="455CBD28" wp14:editId="11D1789B">
             <wp:extent cx="2714625" cy="2629793"/>
             <wp:effectExtent l="0" t="0" r="0" b="0"/>
             <wp:docPr id="2" name="Imagen 2" descr="Bola de billar - Wikipedia, la enciclopedia libre"/>
@@ -966,25 +937,7 @@
           <w:szCs w:val="24"/>
           <w:lang w:val="es-CO"/>
         </w:rPr>
-        <w:t xml:space="preserve">Se agregarán </w:t>
-      </w:r>
-      <w:r>
-        <w:rPr>
-          <w:rFonts w:ascii="Arial" w:hAnsi="Arial" w:cs="Arial"/>
-          <w:sz w:val="24"/>
-          <w:szCs w:val="24"/>
-          <w:lang w:val="es-CO"/>
-        </w:rPr>
-        <w:t>desventajas a cinco</w:t>
-      </w:r>
-      <w:r>
-        <w:rPr>
-          <w:rFonts w:ascii="Arial" w:hAnsi="Arial" w:cs="Arial"/>
-          <w:sz w:val="24"/>
-          <w:szCs w:val="24"/>
-          <w:lang w:val="es-CO"/>
-        </w:rPr>
-        <w:t xml:space="preserve"> bolas, para hacer más difícil que los jugadores ganen la partida, estas desventajas son:</w:t>
+        <w:t>Se agregarán desventajas a cinco bolas, para hacer más difícil que los jugadores ganen la partida, estas desventajas son:</w:t>
       </w:r>
     </w:p>
     <w:p>
@@ -1107,7 +1060,7 @@
           <w:noProof/>
         </w:rPr>
         <w:drawing>
-          <wp:inline distT="0" distB="0" distL="0" distR="0" wp14:anchorId="54D7C56A" wp14:editId="74BD57C2">
+          <wp:inline distT="0" distB="0" distL="0" distR="0" wp14:anchorId="2C0C9A51" wp14:editId="7A88DE41">
             <wp:extent cx="3467100" cy="1624847"/>
             <wp:effectExtent l="0" t="0" r="0" b="0"/>
             <wp:docPr id="3" name="Imagen 3" descr="Ilustración de Muelle En Espiral De Acero De Resorte Metálico En La  Ilustración De Vector De Fondo Blanco y más Vectores Libres de Derechos de  Acero - iStock"/>
@@ -1254,15 +1207,7 @@
           <w:sz w:val="24"/>
           <w:lang w:val="es-CO"/>
         </w:rPr>
-        <w:t>E</w:t>
-      </w:r>
-      <w:r>
-        <w:rPr>
-          <w:rFonts w:ascii="Arial" w:hAnsi="Arial" w:cs="Arial"/>
-          <w:sz w:val="24"/>
-          <w:lang w:val="es-CO"/>
-        </w:rPr>
-        <w:t>sta bola tiene la capacidad de “desaparecer” de la mesa por un tiempo determinado sin que el usuario se dé cuenta, para así hacer más difícil la jugabilidad del usuario.</w:t>
+        <w:t>Esta bola tiene la capacidad de “desaparecer” de la mesa por un tiempo determinado sin que el usuario se dé cuenta, para así hacer más difícil la jugabilidad del usuario.</w:t>
       </w:r>
     </w:p>
     <w:p>
@@ -1294,23 +1239,7 @@
           <w:sz w:val="24"/>
           <w:lang w:val="es-CO"/>
         </w:rPr>
-        <w:t xml:space="preserve"> Es</w:t>
-      </w:r>
-      <w:r>
-        <w:rPr>
-          <w:rFonts w:ascii="Arial" w:hAnsi="Arial" w:cs="Arial"/>
-          <w:sz w:val="24"/>
-          <w:lang w:val="es-CO"/>
-        </w:rPr>
-        <w:t xml:space="preserve"> una bola que atrae a las demás </w:t>
-      </w:r>
-      <w:r>
-        <w:rPr>
-          <w:rFonts w:ascii="Arial" w:hAnsi="Arial" w:cs="Arial"/>
-          <w:sz w:val="24"/>
-          <w:lang w:val="es-CO"/>
-        </w:rPr>
-        <w:t>bolas si pasa dentro del rango de atracción que su campo gravitatorio contenga.</w:t>
+        <w:t xml:space="preserve"> Es una bola que atrae a las demás bolas si pasa dentro del rango de atracción que su campo gravitatorio contenga.</w:t>
       </w:r>
     </w:p>
     <w:p>
@@ -1380,23 +1309,7 @@
           <w:sz w:val="24"/>
           <w:lang w:val="es-CO"/>
         </w:rPr>
-        <w:t>e definirán por unas estrellas que saldrán</w:t>
-      </w:r>
-      <w:r>
-        <w:rPr>
-          <w:rFonts w:ascii="Arial" w:hAnsi="Arial" w:cs="Arial"/>
-          <w:sz w:val="24"/>
-          <w:lang w:val="es-CO"/>
-        </w:rPr>
-        <w:t xml:space="preserve"> en la mesa y conforme el usuario alcance estrellas entonces su nivel subirá, esto es, si el usuario captura (entiéndase capturar por </w:t>
-      </w:r>
-      <w:r>
-        <w:rPr>
-          <w:rFonts w:ascii="Arial" w:hAnsi="Arial" w:cs="Arial"/>
-          <w:sz w:val="24"/>
-          <w:lang w:val="es-CO"/>
-        </w:rPr>
-        <w:t xml:space="preserve">tocar </w:t>
+        <w:t xml:space="preserve">e definirán por unas estrellas que saldrán en la mesa y conforme el usuario alcance estrellas entonces su nivel subirá, esto es, si el usuario captura (entiéndase capturar por tocar </w:t>
       </w:r>
       <w:r>
         <w:rPr>
@@ -1428,23 +1341,63 @@
           <w:sz w:val="24"/>
           <w:lang w:val="es-CO"/>
         </w:rPr>
-        <w:t>la estrella correspondiente</w:t>
-      </w:r>
-      <w:r>
-        <w:rPr>
-          <w:rFonts w:ascii="Arial" w:hAnsi="Arial" w:cs="Arial"/>
-          <w:sz w:val="24"/>
-          <w:lang w:val="es-CO"/>
-        </w:rPr>
-        <w:t>)</w:t>
-      </w:r>
-      <w:r>
-        <w:rPr>
-          <w:rFonts w:ascii="Arial" w:hAnsi="Arial" w:cs="Arial"/>
-          <w:sz w:val="24"/>
-          <w:lang w:val="es-CO"/>
-        </w:rPr>
-        <w:t xml:space="preserve"> la primera estrella, entonces el usuario estará en el nivel 1, y así sucesivamente.</w:t>
+        <w:t>la estrella correspondiente) la primera estrella, entonces el usuario estará en el nivel 1, y así sucesivamente.</w:t>
+      </w:r>
+      <w:r>
+        <w:rPr>
+          <w:rFonts w:ascii="Arial" w:hAnsi="Arial" w:cs="Arial"/>
+          <w:sz w:val="24"/>
+          <w:lang w:val="es-CO"/>
+        </w:rPr>
+        <w:t xml:space="preserve"> Estos niveles harán la jugabilidad del usuario </w:t>
+      </w:r>
+      <w:r>
+        <w:rPr>
+          <w:rFonts w:ascii="Arial" w:hAnsi="Arial" w:cs="Arial"/>
+          <w:sz w:val="24"/>
+          <w:lang w:val="es-CO"/>
+        </w:rPr>
+        <w:t>más</w:t>
+      </w:r>
+      <w:r>
+        <w:rPr>
+          <w:rFonts w:ascii="Arial" w:hAnsi="Arial" w:cs="Arial"/>
+          <w:sz w:val="24"/>
+          <w:lang w:val="es-CO"/>
+        </w:rPr>
+        <w:t xml:space="preserve"> fácil, es decir, mientras </w:t>
+      </w:r>
+      <w:r>
+        <w:rPr>
+          <w:rFonts w:ascii="Arial" w:hAnsi="Arial" w:cs="Arial"/>
+          <w:sz w:val="24"/>
+          <w:lang w:val="es-CO"/>
+        </w:rPr>
+        <w:t>más</w:t>
+      </w:r>
+      <w:r>
+        <w:rPr>
+          <w:rFonts w:ascii="Arial" w:hAnsi="Arial" w:cs="Arial"/>
+          <w:sz w:val="24"/>
+          <w:lang w:val="es-CO"/>
+        </w:rPr>
+        <w:t xml:space="preserve"> estrellas capturen, 8Enigma se volverá </w:t>
+      </w:r>
+      <w:r>
+        <w:rPr>
+          <w:rFonts w:ascii="Arial" w:hAnsi="Arial" w:cs="Arial"/>
+          <w:sz w:val="24"/>
+          <w:lang w:val="es-CO"/>
+        </w:rPr>
+        <w:t>más</w:t>
+      </w:r>
+      <w:r>
+        <w:rPr>
+          <w:rFonts w:ascii="Arial" w:hAnsi="Arial" w:cs="Arial"/>
+          <w:sz w:val="24"/>
+          <w:lang w:val="es-CO"/>
+        </w:rPr>
+        <w:t xml:space="preserve"> un pool clásico.</w:t>
       </w:r>
     </w:p>
     <w:p>
@@ -1568,15 +1521,7 @@
           <w:sz w:val="24"/>
           <w:lang w:val="es-CO"/>
         </w:rPr>
-        <w:t xml:space="preserve">Esta bola se le disminuirá el valor de velocidad cada vez que avance el nivel, es decir, si en el nivel 1 la bola </w:t>
-      </w:r>
-      <w:r>
-        <w:rPr>
-          <w:rFonts w:ascii="Arial" w:hAnsi="Arial" w:cs="Arial"/>
-          <w:sz w:val="24"/>
-          <w:lang w:val="es-CO"/>
-        </w:rPr>
-        <w:t>tenía una velocidad constante de 5 cm/s para el nivel 2 tendrá una velocidad constante de 4 cm/s, y así sucesivamente, esto hace que el movimiento de la bola sea cada vez más limitado siendo más difícil para el usuario llegar al objetivo de encestarla.</w:t>
+        <w:t>Esta bola se le aumentará el valor de velocidad cada vez que avance el nivel, es decir, si en el nivel 1 la bola tenía una velocidad constante de 4 cm/s para el nivel 2 tendrá una velocidad constante de 5 cm/s, y así sucesivamente, esto hace que el movimiento de la bola sea cada vez más natural siendo más fácil para el usuario llegar al objetivo de encestarla.</w:t>
       </w:r>
     </w:p>
     <w:p>
@@ -1608,7 +1553,7 @@
           <w:sz w:val="24"/>
           <w:lang w:val="es-CO"/>
         </w:rPr>
-        <w:t>Para esta bola el movimiento cada vez será con espirales de una frecuencia más alta, es decir, que hagan ese movimiento circular cada vez más rápido, siendo esto una dificultad para el usuario a la hora de tratar de lograr el objetivo de encestar una bola en específico.</w:t>
+        <w:t>Para esta bola el movimiento cada vez será con espirales de una frecuencia más baja, es decir, que hagan ese movimiento circular cada vez más pequeño, siendo esto una ventaja para el usuario a la hora de tratar de lograr el objetivo de encestar una bola en específico.</w:t>
       </w:r>
     </w:p>
     <w:p>
@@ -1666,7 +1611,7 @@
           <w:sz w:val="24"/>
           <w:lang w:val="es-CO"/>
         </w:rPr>
-        <w:t>la bola debe impactar con cierta cantidad de objetos para poder parar, es decir, si en el nivel 1 la bola para parar deberá impactar con dos objetos, entonces para el nivel 2 deberá impactar con 3 objetos y así sucesivamente.</w:t>
+        <w:t>la bola debe impactar con cierta cantidad de objetos para poder parar, es decir, si en el nivel 1 la bola para parar deberá impactar con tres objetos, entonces para el nivel 2 deberá impactar con dos objetos y así sucesivamente.</w:t>
       </w:r>
     </w:p>
     <w:p>
@@ -1698,15 +1643,7 @@
           <w:sz w:val="24"/>
           <w:lang w:val="es-CO"/>
         </w:rPr>
-        <w:t xml:space="preserve"> Esta bola se volverá invisible o desaparecerá de la mesa por un tiempo determinado, entonces la dificultad por niv</w:t>
-      </w:r>
-      <w:r>
-        <w:rPr>
-          <w:rFonts w:ascii="Arial" w:hAnsi="Arial" w:cs="Arial"/>
-          <w:sz w:val="24"/>
-          <w:lang w:val="es-CO"/>
-        </w:rPr>
-        <w:t>el es que ese tiempo que se vuelva invisible aumente en cada nivel esto es, si en el nivel 1 la bola se volvía invisible por 5 segundos, pues en el nivel 2 se hará invisible por 6 segundos y así sucesivamente.</w:t>
+        <w:t xml:space="preserve"> Esta bola se volverá invisible o desaparecerá de la mesa por un tiempo determinado, entonces la dificultad por nivel es que ese tiempo que se vuelva invisible disminuya en cada nivel esto es, si en el nivel 1 la bola se volvía invisible por 5 segundos, pues en el nivel 2 se hará invisible por 5 segundos y así sucesivamente.</w:t>
       </w:r>
     </w:p>
     <w:p>
@@ -1738,119 +1675,7 @@
           <w:sz w:val="24"/>
           <w:lang w:val="es-CO"/>
         </w:rPr>
-        <w:t xml:space="preserve"> Esta bola atraerá a la</w:t>
-      </w:r>
-      <w:r>
-        <w:rPr>
-          <w:rFonts w:ascii="Arial" w:hAnsi="Arial" w:cs="Arial"/>
-          <w:sz w:val="24"/>
-          <w:lang w:val="es-CO"/>
-        </w:rPr>
-        <w:t>s</w:t>
-      </w:r>
-      <w:r>
-        <w:rPr>
-          <w:rFonts w:ascii="Arial" w:hAnsi="Arial" w:cs="Arial"/>
-          <w:sz w:val="24"/>
-          <w:lang w:val="es-CO"/>
-        </w:rPr>
-        <w:t xml:space="preserve"> bola</w:t>
-      </w:r>
-      <w:r>
-        <w:rPr>
-          <w:rFonts w:ascii="Arial" w:hAnsi="Arial" w:cs="Arial"/>
-          <w:sz w:val="24"/>
-          <w:lang w:val="es-CO"/>
-        </w:rPr>
-        <w:t>s</w:t>
-      </w:r>
-      <w:r>
-        <w:rPr>
-          <w:rFonts w:ascii="Arial" w:hAnsi="Arial" w:cs="Arial"/>
-          <w:sz w:val="24"/>
-          <w:lang w:val="es-CO"/>
-        </w:rPr>
-        <w:t xml:space="preserve"> </w:t>
-      </w:r>
-      <w:r>
-        <w:rPr>
-          <w:rFonts w:ascii="Arial" w:hAnsi="Arial" w:cs="Arial"/>
-          <w:sz w:val="24"/>
-          <w:lang w:val="es-CO"/>
-        </w:rPr>
-        <w:t>que estén a su alrededor</w:t>
-      </w:r>
-      <w:r>
-        <w:rPr>
-          <w:rFonts w:ascii="Arial" w:hAnsi="Arial" w:cs="Arial"/>
-          <w:sz w:val="24"/>
-          <w:lang w:val="es-CO"/>
-        </w:rPr>
-        <w:t>, si dentro de su rango de alcance pasa a</w:t>
-      </w:r>
-      <w:r>
-        <w:rPr>
-          <w:rFonts w:ascii="Arial" w:hAnsi="Arial" w:cs="Arial"/>
-          <w:sz w:val="24"/>
-          <w:lang w:val="es-CO"/>
-        </w:rPr>
-        <w:t>lguna</w:t>
-      </w:r>
-      <w:r>
-        <w:rPr>
-          <w:rFonts w:ascii="Arial" w:hAnsi="Arial" w:cs="Arial"/>
-          <w:sz w:val="24"/>
-          <w:lang w:val="es-CO"/>
-        </w:rPr>
-        <w:t xml:space="preserve"> bola, </w:t>
-      </w:r>
-      <w:r>
-        <w:rPr>
-          <w:rFonts w:ascii="Arial" w:hAnsi="Arial" w:cs="Arial"/>
-          <w:sz w:val="24"/>
-          <w:lang w:val="es-CO"/>
-        </w:rPr>
-        <w:t>entonces se atrae</w:t>
-      </w:r>
-      <w:r>
-        <w:rPr>
-          <w:rFonts w:ascii="Arial" w:hAnsi="Arial" w:cs="Arial"/>
-          <w:sz w:val="24"/>
-          <w:lang w:val="es-CO"/>
-        </w:rPr>
-        <w:t xml:space="preserve"> la</w:t>
-      </w:r>
-      <w:r>
-        <w:rPr>
-          <w:rFonts w:ascii="Arial" w:hAnsi="Arial" w:cs="Arial"/>
-          <w:sz w:val="24"/>
-          <w:lang w:val="es-CO"/>
-        </w:rPr>
-        <w:t>s</w:t>
-      </w:r>
-      <w:r>
-        <w:rPr>
-          <w:rFonts w:ascii="Arial" w:hAnsi="Arial" w:cs="Arial"/>
-          <w:sz w:val="24"/>
-          <w:lang w:val="es-CO"/>
-        </w:rPr>
-        <w:t xml:space="preserve"> bola</w:t>
-      </w:r>
-      <w:r>
-        <w:rPr>
-          <w:rFonts w:ascii="Arial" w:hAnsi="Arial" w:cs="Arial"/>
-          <w:sz w:val="24"/>
-          <w:lang w:val="es-CO"/>
-        </w:rPr>
-        <w:t>s</w:t>
-      </w:r>
-      <w:r>
-        <w:rPr>
-          <w:rFonts w:ascii="Arial" w:hAnsi="Arial" w:cs="Arial"/>
-          <w:sz w:val="24"/>
-          <w:lang w:val="es-CO"/>
-        </w:rPr>
-        <w:t>, entonces si el rango de alcance para el nivel 1 era de 6 cm, para el nivel 2 será de 7 cm y así sucesivamente.</w:t>
+        <w:t xml:space="preserve"> Esta bola atraerá a las bolas que estén a su alrededor, si dentro de su rango de alcance pasa alguna bola, entonces se atrae las bolas, entonces si el rango de alcance para el nivel 1 era de 7 cm, para el nivel 2 será de 6 cm y así sucesivamente.</w:t>
       </w:r>
     </w:p>
     <w:p>
@@ -1908,43 +1733,7 @@
           <w:szCs w:val="24"/>
           <w:lang w:val="es-CO"/>
         </w:rPr>
-        <w:t xml:space="preserve">La vista principal del juego será en un plano XY, en el cual se ve la mesa, el palo y las bolas con las que se están jugando, esto hablando del juego en </w:t>
-      </w:r>
-      <w:r>
-        <w:rPr>
-          <w:rFonts w:ascii="Arial" w:hAnsi="Arial" w:cs="Arial"/>
-          <w:sz w:val="24"/>
-          <w:szCs w:val="24"/>
-          <w:lang w:val="es-CO"/>
-        </w:rPr>
-        <w:t>sí</w:t>
-      </w:r>
-      <w:r>
-        <w:rPr>
-          <w:rFonts w:ascii="Arial" w:hAnsi="Arial" w:cs="Arial"/>
-          <w:sz w:val="24"/>
-          <w:szCs w:val="24"/>
-          <w:lang w:val="es-CO"/>
-        </w:rPr>
-        <w:t>, porque para la ventana de interacción con el usuario</w:t>
-      </w:r>
-      <w:r>
-        <w:rPr>
-          <w:rFonts w:ascii="Arial" w:hAnsi="Arial" w:cs="Arial"/>
-          <w:sz w:val="24"/>
-          <w:szCs w:val="24"/>
-          <w:lang w:val="es-CO"/>
-        </w:rPr>
-        <w:t xml:space="preserve">, </w:t>
-      </w:r>
-      <w:r>
-        <w:rPr>
-          <w:rFonts w:ascii="Arial" w:hAnsi="Arial" w:cs="Arial"/>
-          <w:sz w:val="24"/>
-          <w:szCs w:val="24"/>
-          <w:lang w:val="es-CO"/>
-        </w:rPr>
-        <w:t xml:space="preserve">se debe ver el nivel, el puntaje o bolas encestadas y el nombre de cada uno de los usuarios, en la </w:t>
+        <w:t xml:space="preserve">La vista principal del juego será en un plano XY, en el cual se ve la mesa, el palo y las bolas con las que se están jugando, esto hablando del juego en sí, porque para la ventana de interacción con el usuario, se debe ver el nivel, el puntaje o bolas encestadas y el nombre de cada uno de los usuarios, en la </w:t>
       </w:r>
       <w:r>
         <w:rPr>
@@ -1964,7 +1753,25 @@
           <w:szCs w:val="24"/>
           <w:lang w:val="es-CO"/>
         </w:rPr>
-        <w:t xml:space="preserve"> se muestra como se tiene pensado la vista del juego.</w:t>
+        <w:t xml:space="preserve"> se muestra </w:t>
+      </w:r>
+      <w:r>
+        <w:rPr>
+          <w:rFonts w:ascii="Arial" w:hAnsi="Arial" w:cs="Arial"/>
+          <w:sz w:val="24"/>
+          <w:szCs w:val="24"/>
+          <w:lang w:val="es-CO"/>
+        </w:rPr>
+        <w:t>cómo</w:t>
+      </w:r>
+      <w:r>
+        <w:rPr>
+          <w:rFonts w:ascii="Arial" w:hAnsi="Arial" w:cs="Arial"/>
+          <w:sz w:val="24"/>
+          <w:szCs w:val="24"/>
+          <w:lang w:val="es-CO"/>
+        </w:rPr>
+        <w:t xml:space="preserve"> se tiene pensado la vista del juego.</w:t>
       </w:r>
     </w:p>
     <w:p>
@@ -1984,7 +1791,7 @@
         </w:rPr>
         <w:lastRenderedPageBreak/>
         <w:drawing>
-          <wp:inline distT="0" distB="0" distL="0" distR="0" wp14:anchorId="1EDCAF08" wp14:editId="13337BA2">
+          <wp:inline distT="0" distB="0" distL="0" distR="0" wp14:anchorId="6FC352BB" wp14:editId="3349B829">
             <wp:extent cx="4791075" cy="3228744"/>
             <wp:effectExtent l="0" t="0" r="0" b="0"/>
             <wp:docPr id="4" name="Imagen 4"/>
@@ -2098,6 +1905,362 @@
         </w:rPr>
         <w:t xml:space="preserve">: </w:t>
       </w:r>
+      <w:r>
+        <w:rPr>
+          <w:rFonts w:ascii="Arial" w:hAnsi="Arial" w:cs="Arial"/>
+          <w:sz w:val="24"/>
+          <w:lang w:val="es-CO"/>
+        </w:rPr>
+        <w:t>Como primera idea de colisión es la que implica que las bolas se encestan es por medio de colisiones entre ellas o simplemente la colisión de la bola blanca directamente con la bola que se desea encestar.</w:t>
+      </w:r>
+    </w:p>
+    <w:p>
+      <w:pPr>
+        <w:pStyle w:val="Prrafodelista"/>
+        <w:jc w:val="both"/>
+        <w:rPr>
+          <w:rFonts w:ascii="Arial" w:hAnsi="Arial" w:cs="Arial"/>
+          <w:sz w:val="24"/>
+          <w:lang w:val="es-CO"/>
+        </w:rPr>
+      </w:pPr>
+    </w:p>
+    <w:p>
+      <w:pPr>
+        <w:pStyle w:val="Prrafodelista"/>
+        <w:jc w:val="both"/>
+        <w:rPr>
+          <w:rFonts w:ascii="Arial" w:hAnsi="Arial" w:cs="Arial"/>
+          <w:sz w:val="24"/>
+          <w:lang w:val="es-CO"/>
+        </w:rPr>
+      </w:pPr>
+      <w:r>
+        <w:rPr>
+          <w:rFonts w:ascii="Arial" w:hAnsi="Arial" w:cs="Arial"/>
+          <w:sz w:val="24"/>
+          <w:lang w:val="es-CO"/>
+        </w:rPr>
+        <w:t>La segunda colisión es la que tiene que ver con el taco y la bola blanca, que es la colisión que lleva el flujo del juego, pues según como se impacte la bola blanca, las demás colisiones se van a ver afectadas a razón de ese primer impacto.</w:t>
+      </w:r>
+    </w:p>
+    <w:p>
+      <w:pPr>
+        <w:pStyle w:val="Prrafodelista"/>
+        <w:jc w:val="both"/>
+        <w:rPr>
+          <w:rFonts w:ascii="Arial" w:hAnsi="Arial" w:cs="Arial"/>
+          <w:sz w:val="24"/>
+          <w:lang w:val="es-CO"/>
+        </w:rPr>
+      </w:pPr>
+    </w:p>
+    <w:p>
+      <w:pPr>
+        <w:pStyle w:val="Prrafodelista"/>
+        <w:jc w:val="both"/>
+        <w:rPr>
+          <w:rFonts w:ascii="Arial" w:hAnsi="Arial" w:cs="Arial"/>
+          <w:sz w:val="24"/>
+          <w:lang w:val="es-CO"/>
+        </w:rPr>
+      </w:pPr>
+      <w:r>
+        <w:rPr>
+          <w:rFonts w:ascii="Arial" w:hAnsi="Arial" w:cs="Arial"/>
+          <w:sz w:val="24"/>
+          <w:lang w:val="es-CO"/>
+        </w:rPr>
+        <w:t xml:space="preserve">Como tercera colisión sería la de los bordes de la mesa </w:t>
+      </w:r>
+      <w:r>
+        <w:rPr>
+          <w:rFonts w:ascii="Arial" w:hAnsi="Arial" w:cs="Arial"/>
+          <w:sz w:val="24"/>
+          <w:lang w:val="es-CO"/>
+        </w:rPr>
+        <w:t xml:space="preserve">con las bolas, pues esto también </w:t>
+      </w:r>
+      <w:r>
+        <w:rPr>
+          <w:rFonts w:ascii="Arial" w:hAnsi="Arial" w:cs="Arial"/>
+          <w:sz w:val="24"/>
+          <w:lang w:val="es-CO"/>
+        </w:rPr>
+        <w:t xml:space="preserve">se incluyen en </w:t>
+      </w:r>
+      <w:r>
+        <w:rPr>
+          <w:rFonts w:ascii="Arial" w:hAnsi="Arial" w:cs="Arial"/>
+          <w:sz w:val="24"/>
+          <w:lang w:val="es-CO"/>
+        </w:rPr>
+        <w:t>las colisiones que existen en el juego</w:t>
+      </w:r>
+      <w:r>
+        <w:rPr>
+          <w:rFonts w:ascii="Arial" w:hAnsi="Arial" w:cs="Arial"/>
+          <w:sz w:val="24"/>
+          <w:lang w:val="es-CO"/>
+        </w:rPr>
+        <w:t>.</w:t>
+      </w:r>
+    </w:p>
+    <w:p>
+      <w:pPr>
+        <w:pStyle w:val="Prrafodelista"/>
+        <w:jc w:val="both"/>
+        <w:rPr>
+          <w:rFonts w:ascii="Arial" w:hAnsi="Arial" w:cs="Arial"/>
+          <w:sz w:val="24"/>
+          <w:lang w:val="es-CO"/>
+        </w:rPr>
+      </w:pPr>
+    </w:p>
+    <w:p>
+      <w:pPr>
+        <w:pStyle w:val="Prrafodelista"/>
+        <w:jc w:val="both"/>
+        <w:rPr>
+          <w:rFonts w:ascii="Arial" w:hAnsi="Arial" w:cs="Arial"/>
+          <w:sz w:val="24"/>
+          <w:lang w:val="es-CO"/>
+        </w:rPr>
+      </w:pPr>
+      <w:r>
+        <w:rPr>
+          <w:rFonts w:ascii="Arial" w:hAnsi="Arial" w:cs="Arial"/>
+          <w:sz w:val="24"/>
+          <w:lang w:val="es-CO"/>
+        </w:rPr>
+        <w:t xml:space="preserve">La colisión </w:t>
+      </w:r>
+      <w:r>
+        <w:rPr>
+          <w:rFonts w:ascii="Arial" w:hAnsi="Arial" w:cs="Arial"/>
+          <w:sz w:val="24"/>
+          <w:lang w:val="es-CO"/>
+        </w:rPr>
+        <w:t>número</w:t>
+      </w:r>
+      <w:r>
+        <w:rPr>
+          <w:rFonts w:ascii="Arial" w:hAnsi="Arial" w:cs="Arial"/>
+          <w:sz w:val="24"/>
+          <w:lang w:val="es-CO"/>
+        </w:rPr>
+        <w:t xml:space="preserve"> cuatro seria la que tiene que ver con la que cuando se impacte la bola blanca con la estrella que define el nivel en el que se encuentran los jugadores, pues la “capture” y cambie el nivel del jugador.</w:t>
+      </w:r>
+    </w:p>
+    <w:p>
+      <w:pPr>
+        <w:pStyle w:val="Prrafodelista"/>
+        <w:jc w:val="both"/>
+        <w:rPr>
+          <w:rFonts w:ascii="Arial" w:hAnsi="Arial" w:cs="Arial"/>
+          <w:sz w:val="24"/>
+          <w:lang w:val="es-CO"/>
+        </w:rPr>
+      </w:pPr>
+    </w:p>
+    <w:p>
+      <w:pPr>
+        <w:pStyle w:val="Prrafodelista"/>
+        <w:jc w:val="both"/>
+        <w:rPr>
+          <w:rFonts w:ascii="Arial" w:hAnsi="Arial" w:cs="Arial"/>
+          <w:sz w:val="24"/>
+          <w:lang w:val="es-CO"/>
+        </w:rPr>
+      </w:pPr>
+    </w:p>
+    <w:p>
+      <w:pPr>
+        <w:pStyle w:val="Prrafodelista"/>
+        <w:jc w:val="both"/>
+        <w:rPr>
+          <w:rFonts w:ascii="Arial" w:hAnsi="Arial" w:cs="Arial"/>
+          <w:sz w:val="24"/>
+          <w:lang w:val="es-CO"/>
+        </w:rPr>
+      </w:pPr>
+    </w:p>
+    <w:p>
+      <w:pPr>
+        <w:pStyle w:val="Prrafodelista"/>
+        <w:jc w:val="both"/>
+        <w:rPr>
+          <w:rFonts w:ascii="Arial" w:hAnsi="Arial" w:cs="Arial"/>
+          <w:sz w:val="24"/>
+          <w:lang w:val="es-CO"/>
+        </w:rPr>
+      </w:pPr>
+    </w:p>
+    <w:p>
+      <w:pPr>
+        <w:pStyle w:val="Prrafodelista"/>
+        <w:jc w:val="both"/>
+        <w:rPr>
+          <w:rFonts w:ascii="Arial" w:hAnsi="Arial" w:cs="Arial"/>
+          <w:sz w:val="24"/>
+          <w:lang w:val="es-CO"/>
+        </w:rPr>
+      </w:pPr>
+    </w:p>
+    <w:p>
+      <w:pPr>
+        <w:pStyle w:val="Prrafodelista"/>
+        <w:jc w:val="both"/>
+        <w:rPr>
+          <w:rFonts w:ascii="Arial" w:hAnsi="Arial" w:cs="Arial"/>
+          <w:sz w:val="24"/>
+          <w:lang w:val="es-CO"/>
+        </w:rPr>
+      </w:pPr>
+      <w:r>
+        <w:rPr>
+          <w:rFonts w:ascii="Arial" w:hAnsi="Arial" w:cs="Arial"/>
+          <w:sz w:val="24"/>
+          <w:lang w:val="es-CO"/>
+        </w:rPr>
+        <w:lastRenderedPageBreak/>
+        <w:t xml:space="preserve">En la </w:t>
+      </w:r>
+      <w:r>
+        <w:rPr>
+          <w:rFonts w:ascii="Arial" w:hAnsi="Arial" w:cs="Arial"/>
+          <w:b/>
+          <w:i/>
+          <w:sz w:val="24"/>
+          <w:lang w:val="es-CO"/>
+        </w:rPr>
+        <w:t>figura 4</w:t>
+      </w:r>
+      <w:r>
+        <w:rPr>
+          <w:rFonts w:ascii="Arial" w:hAnsi="Arial" w:cs="Arial"/>
+          <w:sz w:val="24"/>
+          <w:lang w:val="es-CO"/>
+        </w:rPr>
+        <w:t>, se puede observar un ejemplo sencillo de una colisión elástica entre dos masas, la colisión elástica es la que permite la interacción deseada entre las bolas de billar.</w:t>
+      </w:r>
+    </w:p>
+    <w:p>
+      <w:pPr>
+        <w:pStyle w:val="Prrafodelista"/>
+        <w:jc w:val="both"/>
+        <w:rPr>
+          <w:noProof/>
+          <w:lang w:val="es-CO"/>
+        </w:rPr>
+      </w:pPr>
+    </w:p>
+    <w:p>
+      <w:pPr>
+        <w:pStyle w:val="Prrafodelista"/>
+        <w:jc w:val="center"/>
+        <w:rPr>
+          <w:rFonts w:ascii="Arial" w:hAnsi="Arial" w:cs="Arial"/>
+          <w:sz w:val="24"/>
+          <w:lang w:val="es-CO"/>
+        </w:rPr>
+      </w:pPr>
+      <w:r>
+        <w:rPr>
+          <w:noProof/>
+        </w:rPr>
+        <w:drawing>
+          <wp:inline distT="0" distB="0" distL="0" distR="0" wp14:anchorId="2E2AC9D9" wp14:editId="3A8E5237">
+            <wp:extent cx="4256814" cy="2816683"/>
+            <wp:effectExtent l="0" t="0" r="0" b="3175"/>
+            <wp:docPr id="6" name="Imagen 6"/>
+            <wp:cNvGraphicFramePr>
+              <a:graphicFrameLocks xmlns:a="http://schemas.openxmlformats.org/drawingml/2006/main" noChangeAspect="1"/>
+            </wp:cNvGraphicFramePr>
+            <a:graphic xmlns:a="http://schemas.openxmlformats.org/drawingml/2006/main">
+              <a:graphicData uri="http://schemas.openxmlformats.org/drawingml/2006/picture">
+                <pic:pic xmlns:pic="http://schemas.openxmlformats.org/drawingml/2006/picture">
+                  <pic:nvPicPr>
+                    <pic:cNvPr id="1" name=""/>
+                    <pic:cNvPicPr/>
+                  </pic:nvPicPr>
+                  <pic:blipFill>
+                    <a:blip r:embed="rId9"/>
+                    <a:stretch>
+                      <a:fillRect/>
+                    </a:stretch>
+                  </pic:blipFill>
+                  <pic:spPr>
+                    <a:xfrm>
+                      <a:off x="0" y="0"/>
+                      <a:ext cx="4274839" cy="2828610"/>
+                    </a:xfrm>
+                    <a:prstGeom prst="rect">
+                      <a:avLst/>
+                    </a:prstGeom>
+                  </pic:spPr>
+                </pic:pic>
+              </a:graphicData>
+            </a:graphic>
+          </wp:inline>
+        </w:drawing>
+      </w:r>
+    </w:p>
+    <w:p>
+      <w:pPr>
+        <w:pStyle w:val="Prrafodelista"/>
+        <w:jc w:val="center"/>
+        <w:rPr>
+          <w:rFonts w:ascii="Arial" w:hAnsi="Arial" w:cs="Arial"/>
+          <w:lang w:val="es-CO"/>
+        </w:rPr>
+      </w:pPr>
+      <w:r>
+        <w:rPr>
+          <w:rFonts w:ascii="Arial" w:hAnsi="Arial" w:cs="Arial"/>
+          <w:b/>
+          <w:i/>
+          <w:lang w:val="es-CO"/>
+        </w:rPr>
+        <w:t>F</w:t>
+      </w:r>
+      <w:r>
+        <w:rPr>
+          <w:rFonts w:ascii="Arial" w:hAnsi="Arial" w:cs="Arial"/>
+          <w:b/>
+          <w:i/>
+          <w:lang w:val="es-CO"/>
+        </w:rPr>
+        <w:t>igura 4</w:t>
+      </w:r>
+      <w:r>
+        <w:rPr>
+          <w:rFonts w:ascii="Arial" w:hAnsi="Arial" w:cs="Arial"/>
+          <w:b/>
+          <w:i/>
+          <w:lang w:val="es-CO"/>
+        </w:rPr>
+        <w:t xml:space="preserve">. </w:t>
+      </w:r>
+      <w:r>
+        <w:rPr>
+          <w:rFonts w:ascii="Arial" w:hAnsi="Arial" w:cs="Arial"/>
+          <w:i/>
+          <w:lang w:val="es-CO"/>
+        </w:rPr>
+        <w:t xml:space="preserve">Colisión inelástica. </w:t>
+      </w:r>
+    </w:p>
+    <w:p>
+      <w:pPr>
+        <w:pStyle w:val="Prrafodelista"/>
+        <w:jc w:val="center"/>
+        <w:rPr>
+          <w:rFonts w:ascii="Arial" w:hAnsi="Arial" w:cs="Arial"/>
+          <w:sz w:val="24"/>
+          <w:lang w:val="es-CO"/>
+        </w:rPr>
+      </w:pPr>
     </w:p>
     <w:p>
       <w:pPr>
@@ -2121,17 +2284,162 @@
           <w:sz w:val="24"/>
           <w:lang w:val="es-CO"/>
         </w:rPr>
-        <w:t>Movimiento rectilíneo:</w:t>
-      </w:r>
-      <w:r>
-        <w:rPr>
-          <w:rFonts w:ascii="Arial" w:hAnsi="Arial" w:cs="Arial"/>
-          <w:b/>
-          <w:sz w:val="24"/>
-          <w:lang w:val="es-CO"/>
-        </w:rPr>
-        <w:t xml:space="preserve"> </w:t>
-      </w:r>
+        <w:t xml:space="preserve">Movimiento rectilíneo: </w:t>
+      </w:r>
+      <w:r>
+        <w:rPr>
+          <w:rFonts w:ascii="Arial" w:hAnsi="Arial" w:cs="Arial"/>
+          <w:sz w:val="24"/>
+          <w:lang w:val="es-CO"/>
+        </w:rPr>
+        <w:t xml:space="preserve">Este movimiento es el general de las bolas, debido a la vista que se describió en la </w:t>
+      </w:r>
+      <w:r>
+        <w:rPr>
+          <w:rFonts w:ascii="Arial" w:hAnsi="Arial" w:cs="Arial"/>
+          <w:b/>
+          <w:i/>
+          <w:sz w:val="24"/>
+          <w:szCs w:val="24"/>
+          <w:lang w:val="es-CO"/>
+        </w:rPr>
+        <w:t>figura 3</w:t>
+      </w:r>
+      <w:r>
+        <w:rPr>
+          <w:rFonts w:ascii="Arial" w:hAnsi="Arial" w:cs="Arial"/>
+          <w:sz w:val="24"/>
+          <w:szCs w:val="24"/>
+          <w:lang w:val="es-CO"/>
+        </w:rPr>
+        <w:t>, está en un plano por lo tanto el movimiento de las bolas serán un movimiento rectilíneo.</w:t>
+      </w:r>
+    </w:p>
+    <w:p>
+      <w:pPr>
+        <w:pStyle w:val="Prrafodelista"/>
+        <w:jc w:val="both"/>
+        <w:rPr>
+          <w:rFonts w:ascii="Arial" w:hAnsi="Arial" w:cs="Arial"/>
+          <w:sz w:val="24"/>
+          <w:lang w:val="es-CO"/>
+        </w:rPr>
+      </w:pPr>
+      <w:r>
+        <w:rPr>
+          <w:rFonts w:ascii="Arial" w:hAnsi="Arial" w:cs="Arial"/>
+          <w:sz w:val="24"/>
+          <w:lang w:val="es-CO"/>
+        </w:rPr>
+        <w:t>En el hipervínculo</w:t>
+      </w:r>
+      <w:r>
+        <w:rPr>
+          <w:rFonts w:ascii="Arial" w:hAnsi="Arial" w:cs="Arial"/>
+          <w:sz w:val="24"/>
+          <w:lang w:val="es-CO"/>
+        </w:rPr>
+        <w:t xml:space="preserve"> (</w:t>
+      </w:r>
+      <w:r>
+        <w:rPr>
+          <w:rFonts w:ascii="Arial" w:hAnsi="Arial" w:cs="Arial"/>
+          <w:b/>
+          <w:i/>
+          <w:sz w:val="24"/>
+          <w:lang w:val="es-CO"/>
+        </w:rPr>
+        <w:t>Enlace 1</w:t>
+      </w:r>
+      <w:r>
+        <w:rPr>
+          <w:rFonts w:ascii="Arial" w:hAnsi="Arial" w:cs="Arial"/>
+          <w:sz w:val="24"/>
+          <w:lang w:val="es-CO"/>
+        </w:rPr>
+        <w:t>)</w:t>
+      </w:r>
+      <w:r>
+        <w:rPr>
+          <w:rFonts w:ascii="Arial" w:hAnsi="Arial" w:cs="Arial"/>
+          <w:sz w:val="24"/>
+          <w:lang w:val="es-CO"/>
+        </w:rPr>
+        <w:t xml:space="preserve"> que está a continuación, se muestra una imagen animada que muestra el movimiento rectilíneo que las condiciones del juego definen.</w:t>
+      </w:r>
+    </w:p>
+    <w:p>
+      <w:pPr>
+        <w:jc w:val="center"/>
+        <w:rPr>
+          <w:rFonts w:ascii="Arial" w:hAnsi="Arial" w:cs="Arial"/>
+          <w:sz w:val="20"/>
+          <w:szCs w:val="24"/>
+          <w:lang w:val="es-CO"/>
+        </w:rPr>
+      </w:pPr>
+      <w:hyperlink r:id="rId10" w:history="1">
+        <w:r>
+          <w:rPr>
+            <w:rStyle w:val="Hipervnculo"/>
+            <w:rFonts w:ascii="Arial" w:hAnsi="Arial" w:cs="Arial"/>
+            <w:sz w:val="20"/>
+            <w:szCs w:val="24"/>
+            <w:lang w:val="es-CO"/>
+          </w:rPr>
+          <w:t>https://wilmermahecha.files.wordpress.com/2014/11/imagen-animada-juego-billar-17.gif?w=1400&amp;h</w:t>
+        </w:r>
+      </w:hyperlink>
+      <w:r>
+        <w:rPr>
+          <w:rFonts w:ascii="Arial" w:hAnsi="Arial" w:cs="Arial"/>
+          <w:sz w:val="20"/>
+          <w:szCs w:val="24"/>
+          <w:lang w:val="es-CO"/>
+        </w:rPr>
+        <w:t>=</w:t>
+      </w:r>
+    </w:p>
+    <w:p>
+      <w:pPr>
+        <w:jc w:val="center"/>
+        <w:rPr>
+          <w:rFonts w:ascii="Arial" w:hAnsi="Arial" w:cs="Arial"/>
+          <w:i/>
+          <w:szCs w:val="24"/>
+          <w:lang w:val="es-CO"/>
+        </w:rPr>
+      </w:pPr>
+      <w:r>
+        <w:rPr>
+          <w:rFonts w:ascii="Arial" w:hAnsi="Arial" w:cs="Arial"/>
+          <w:b/>
+          <w:i/>
+          <w:szCs w:val="24"/>
+          <w:lang w:val="es-CO"/>
+        </w:rPr>
+        <w:t xml:space="preserve">Enlace 1. </w:t>
+      </w:r>
+      <w:r>
+        <w:rPr>
+          <w:rFonts w:ascii="Arial" w:hAnsi="Arial" w:cs="Arial"/>
+          <w:i/>
+          <w:szCs w:val="24"/>
+          <w:lang w:val="es-CO"/>
+        </w:rPr>
+        <w:t>Movimiento rectilíneo del juego.</w:t>
+      </w:r>
+    </w:p>
+    <w:p>
+      <w:pPr>
+        <w:jc w:val="both"/>
+        <w:rPr>
+          <w:rFonts w:ascii="Arial" w:hAnsi="Arial" w:cs="Arial"/>
+          <w:b/>
+          <w:sz w:val="24"/>
+          <w:lang w:val="es-CO"/>
+        </w:rPr>
+      </w:pPr>
     </w:p>
     <w:p>
       <w:pPr>
@@ -2157,6 +2465,93 @@
         </w:rPr>
         <w:t>Movimiento parabólico:</w:t>
       </w:r>
+      <w:r>
+        <w:rPr>
+          <w:rFonts w:ascii="Arial" w:hAnsi="Arial" w:cs="Arial"/>
+          <w:sz w:val="24"/>
+          <w:lang w:val="es-CO"/>
+        </w:rPr>
+        <w:t xml:space="preserve"> Este movimiento es un movimiento entre la bola y el taco que consiste en que según el ángulo con el que el taco golpee la bola, habrá una interacción de tipo parabólica entre el taco y la bola.</w:t>
+      </w:r>
+    </w:p>
+    <w:p>
+      <w:pPr>
+        <w:pStyle w:val="Prrafodelista"/>
+        <w:jc w:val="both"/>
+        <w:rPr>
+          <w:rFonts w:ascii="Arial" w:hAnsi="Arial" w:cs="Arial"/>
+          <w:sz w:val="24"/>
+          <w:lang w:val="es-CO"/>
+        </w:rPr>
+      </w:pPr>
+    </w:p>
+    <w:p>
+      <w:pPr>
+        <w:pStyle w:val="Prrafodelista"/>
+        <w:jc w:val="both"/>
+        <w:rPr>
+          <w:rFonts w:ascii="Arial" w:hAnsi="Arial" w:cs="Arial"/>
+          <w:sz w:val="24"/>
+          <w:lang w:val="es-CO"/>
+        </w:rPr>
+      </w:pPr>
+      <w:r>
+        <w:rPr>
+          <w:rFonts w:ascii="Arial" w:hAnsi="Arial" w:cs="Arial"/>
+          <w:sz w:val="24"/>
+          <w:lang w:val="es-CO"/>
+        </w:rPr>
+        <w:t xml:space="preserve">Para la animación de este movimiento se desplaza solo la bola en el eje z con una animación que haga que la bola se haga </w:t>
+      </w:r>
+      <w:r>
+        <w:rPr>
+          <w:rFonts w:ascii="Arial" w:hAnsi="Arial" w:cs="Arial"/>
+          <w:sz w:val="24"/>
+          <w:lang w:val="es-CO"/>
+        </w:rPr>
+        <w:t>más</w:t>
+      </w:r>
+      <w:r>
+        <w:rPr>
+          <w:rFonts w:ascii="Arial" w:hAnsi="Arial" w:cs="Arial"/>
+          <w:sz w:val="24"/>
+          <w:lang w:val="es-CO"/>
+        </w:rPr>
+        <w:t xml:space="preserve"> grande al frente del usuario y mientras “baje” vaya disminuyendo su tamaño y exista un desplazamiento lineal en lo demás ejes. </w:t>
+      </w:r>
+    </w:p>
+    <w:p>
+      <w:pPr>
+        <w:pStyle w:val="Prrafodelista"/>
+        <w:jc w:val="both"/>
+        <w:rPr>
+          <w:rFonts w:ascii="Arial" w:hAnsi="Arial" w:cs="Arial"/>
+          <w:sz w:val="24"/>
+          <w:lang w:val="es-CO"/>
+        </w:rPr>
+      </w:pPr>
+    </w:p>
+    <w:p>
+      <w:pPr>
+        <w:pStyle w:val="Prrafodelista"/>
+        <w:jc w:val="both"/>
+        <w:rPr>
+          <w:rFonts w:ascii="Arial" w:hAnsi="Arial" w:cs="Arial"/>
+          <w:sz w:val="24"/>
+          <w:lang w:val="es-CO"/>
+        </w:rPr>
+      </w:pPr>
+    </w:p>
+    <w:p>
+      <w:pPr>
+        <w:pStyle w:val="Prrafodelista"/>
+        <w:jc w:val="both"/>
+        <w:rPr>
+          <w:rFonts w:ascii="Arial" w:hAnsi="Arial" w:cs="Arial"/>
+          <w:sz w:val="24"/>
+          <w:lang w:val="es-CO"/>
+        </w:rPr>
+      </w:pPr>
     </w:p>
     <w:p>
       <w:pPr>
@@ -2180,7 +2575,185 @@
           <w:sz w:val="24"/>
           <w:lang w:val="es-CO"/>
         </w:rPr>
+        <w:lastRenderedPageBreak/>
         <w:t>Movimiento rectilíneo uniforme:</w:t>
+      </w:r>
+      <w:r>
+        <w:rPr>
+          <w:rFonts w:ascii="Arial" w:hAnsi="Arial" w:cs="Arial"/>
+          <w:sz w:val="24"/>
+          <w:lang w:val="es-CO"/>
+        </w:rPr>
+        <w:t xml:space="preserve"> Como se describió en el numeral </w:t>
+      </w:r>
+      <w:r>
+        <w:rPr>
+          <w:rFonts w:ascii="Arial" w:hAnsi="Arial" w:cs="Arial"/>
+          <w:b/>
+          <w:sz w:val="24"/>
+          <w:lang w:val="es-CO"/>
+        </w:rPr>
+        <w:t>2.1</w:t>
+      </w:r>
+      <w:r>
+        <w:rPr>
+          <w:rFonts w:ascii="Arial" w:hAnsi="Arial" w:cs="Arial"/>
+          <w:b/>
+          <w:sz w:val="24"/>
+          <w:lang w:val="es-CO"/>
+        </w:rPr>
+        <w:t xml:space="preserve"> </w:t>
+      </w:r>
+      <w:r>
+        <w:rPr>
+          <w:rFonts w:ascii="Arial" w:hAnsi="Arial" w:cs="Arial"/>
+          <w:sz w:val="24"/>
+          <w:lang w:val="es-CO"/>
+        </w:rPr>
+        <w:t xml:space="preserve">este movimiento será una desventaja para una de las bolas, este movimiento consiste en que sin importar con la fuerza que se le impacte a la bola con esta característica, se moverá a una velocidad constante definida anteriormente, en la </w:t>
+      </w:r>
+      <w:r>
+        <w:rPr>
+          <w:rFonts w:ascii="Arial" w:hAnsi="Arial" w:cs="Arial"/>
+          <w:b/>
+          <w:i/>
+          <w:sz w:val="24"/>
+          <w:lang w:val="es-CO"/>
+        </w:rPr>
+        <w:t>figura 5</w:t>
+      </w:r>
+      <w:r>
+        <w:rPr>
+          <w:rFonts w:ascii="Arial" w:hAnsi="Arial" w:cs="Arial"/>
+          <w:sz w:val="24"/>
+          <w:lang w:val="es-CO"/>
+        </w:rPr>
+        <w:t>, se muestra un ejemplo de movimiento rectilíneo uniforme.</w:t>
+      </w:r>
+    </w:p>
+    <w:p>
+      <w:pPr>
+        <w:ind w:left="360"/>
+        <w:jc w:val="center"/>
+        <w:rPr>
+          <w:rFonts w:ascii="Arial" w:hAnsi="Arial" w:cs="Arial"/>
+          <w:b/>
+          <w:sz w:val="24"/>
+          <w:lang w:val="es-CO"/>
+        </w:rPr>
+      </w:pPr>
+      <w:r>
+        <w:rPr>
+          <w:noProof/>
+        </w:rPr>
+        <w:drawing>
+          <wp:inline distT="0" distB="0" distL="0" distR="0" wp14:anchorId="00F4CD4B" wp14:editId="4A746A65">
+            <wp:extent cx="3829050" cy="885825"/>
+            <wp:effectExtent l="0" t="0" r="0" b="9525"/>
+            <wp:docPr id="8" name="Imagen 8"/>
+            <wp:cNvGraphicFramePr>
+              <a:graphicFrameLocks xmlns:a="http://schemas.openxmlformats.org/drawingml/2006/main" noChangeAspect="1"/>
+            </wp:cNvGraphicFramePr>
+            <a:graphic xmlns:a="http://schemas.openxmlformats.org/drawingml/2006/main">
+              <a:graphicData uri="http://schemas.openxmlformats.org/drawingml/2006/picture">
+                <pic:pic xmlns:pic="http://schemas.openxmlformats.org/drawingml/2006/picture">
+                  <pic:nvPicPr>
+                    <pic:cNvPr id="1" name=""/>
+                    <pic:cNvPicPr/>
+                  </pic:nvPicPr>
+                  <pic:blipFill>
+                    <a:blip r:embed="rId11"/>
+                    <a:stretch>
+                      <a:fillRect/>
+                    </a:stretch>
+                  </pic:blipFill>
+                  <pic:spPr>
+                    <a:xfrm>
+                      <a:off x="0" y="0"/>
+                      <a:ext cx="3829050" cy="885825"/>
+                    </a:xfrm>
+                    <a:prstGeom prst="rect">
+                      <a:avLst/>
+                    </a:prstGeom>
+                  </pic:spPr>
+                </pic:pic>
+              </a:graphicData>
+            </a:graphic>
+          </wp:inline>
+        </w:drawing>
+      </w:r>
+    </w:p>
+    <w:p>
+      <w:pPr>
+        <w:ind w:left="360"/>
+        <w:jc w:val="center"/>
+        <w:rPr>
+          <w:rFonts w:ascii="Arial" w:hAnsi="Arial" w:cs="Arial"/>
+          <w:b/>
+          <w:lang w:val="es-CO"/>
+        </w:rPr>
+      </w:pPr>
+      <w:r>
+        <w:rPr>
+          <w:rFonts w:ascii="Arial" w:hAnsi="Arial" w:cs="Arial"/>
+          <w:b/>
+          <w:i/>
+          <w:lang w:val="es-CO"/>
+        </w:rPr>
+        <w:t>Figura 5</w:t>
+      </w:r>
+      <w:r>
+        <w:rPr>
+          <w:rFonts w:ascii="Arial" w:hAnsi="Arial" w:cs="Arial"/>
+          <w:b/>
+          <w:lang w:val="es-CO"/>
+        </w:rPr>
+        <w:t xml:space="preserve">. </w:t>
+      </w:r>
+      <w:r>
+        <w:rPr>
+          <w:rFonts w:ascii="Arial" w:hAnsi="Arial" w:cs="Arial"/>
+          <w:i/>
+          <w:lang w:val="es-CO"/>
+        </w:rPr>
+        <w:t>Ejemplo de movimiento rectilíneo uniforme.</w:t>
+      </w:r>
+    </w:p>
+    <w:p>
+      <w:pPr>
+        <w:ind w:left="360"/>
+        <w:jc w:val="both"/>
+        <w:rPr>
+          <w:rFonts w:ascii="Arial" w:hAnsi="Arial" w:cs="Arial"/>
+          <w:sz w:val="24"/>
+          <w:lang w:val="es-CO"/>
+        </w:rPr>
+      </w:pPr>
+      <w:r>
+        <w:rPr>
+          <w:rFonts w:ascii="Arial" w:hAnsi="Arial" w:cs="Arial"/>
+          <w:sz w:val="24"/>
+          <w:lang w:val="es-CO"/>
+        </w:rPr>
+        <w:t xml:space="preserve">Nótese en la </w:t>
+      </w:r>
+      <w:r>
+        <w:rPr>
+          <w:rFonts w:ascii="Arial" w:hAnsi="Arial" w:cs="Arial"/>
+          <w:b/>
+          <w:i/>
+          <w:sz w:val="24"/>
+          <w:lang w:val="es-CO"/>
+        </w:rPr>
+        <w:t>figura 5</w:t>
+      </w:r>
+      <w:r>
+        <w:rPr>
+          <w:rFonts w:ascii="Arial" w:hAnsi="Arial" w:cs="Arial"/>
+          <w:sz w:val="24"/>
+          <w:lang w:val="es-CO"/>
+        </w:rPr>
+        <w:t>, que el objeto amarillo se desplaza, pero lleva un vector velocidad que siempre es el mismo, es decir, es constante, en dirección y magnitud.</w:t>
       </w:r>
     </w:p>
     <w:p>
@@ -2205,7 +2778,211 @@
           <w:sz w:val="24"/>
           <w:lang w:val="es-CO"/>
         </w:rPr>
-        <w:t>Movimiento rectilíneo uniformemente acelerado:</w:t>
+        <w:t xml:space="preserve">Movimiento rectilíneo uniformemente acelerado: </w:t>
+      </w:r>
+      <w:r>
+        <w:rPr>
+          <w:rFonts w:ascii="Arial" w:hAnsi="Arial" w:cs="Arial"/>
+          <w:sz w:val="24"/>
+          <w:lang w:val="es-CO"/>
+        </w:rPr>
+        <w:t xml:space="preserve">Como se explicó en el numeral </w:t>
+      </w:r>
+      <w:r>
+        <w:rPr>
+          <w:rFonts w:ascii="Arial" w:hAnsi="Arial" w:cs="Arial"/>
+          <w:b/>
+          <w:sz w:val="24"/>
+          <w:lang w:val="es-CO"/>
+        </w:rPr>
+        <w:t xml:space="preserve">2.1 </w:t>
+      </w:r>
+      <w:r>
+        <w:rPr>
+          <w:rFonts w:ascii="Arial" w:hAnsi="Arial" w:cs="Arial"/>
+          <w:sz w:val="24"/>
+          <w:lang w:val="es-CO"/>
+        </w:rPr>
+        <w:t xml:space="preserve">esta interacción será propia de una bola, este movimiento consiste en que la bola va a estar sometida a una aceleración constante y para cambiar su aceleración esta bola debe impactar con un numero de objetos determinado, en este movimiento la velocidad si es variable pero esta velocidad se describe como una función lineal que depende del tiempo del tiempo, en la </w:t>
+      </w:r>
+      <w:r>
+        <w:rPr>
+          <w:rFonts w:ascii="Arial" w:hAnsi="Arial" w:cs="Arial"/>
+          <w:b/>
+          <w:i/>
+          <w:sz w:val="24"/>
+          <w:lang w:val="es-CO"/>
+        </w:rPr>
+        <w:t>figura 6</w:t>
+      </w:r>
+      <w:r>
+        <w:rPr>
+          <w:rFonts w:ascii="Arial" w:hAnsi="Arial" w:cs="Arial"/>
+          <w:sz w:val="24"/>
+          <w:lang w:val="es-CO"/>
+        </w:rPr>
+        <w:t xml:space="preserve"> se describe un ejemplo del movimiento rectilíneo uniformemente acelerado.</w:t>
+      </w:r>
+    </w:p>
+    <w:p>
+      <w:pPr>
+        <w:pStyle w:val="Prrafodelista"/>
+        <w:jc w:val="center"/>
+        <w:rPr>
+          <w:rFonts w:ascii="Arial" w:hAnsi="Arial" w:cs="Arial"/>
+          <w:b/>
+          <w:sz w:val="24"/>
+          <w:lang w:val="es-CO"/>
+        </w:rPr>
+      </w:pPr>
+      <w:r>
+        <w:rPr>
+          <w:noProof/>
+        </w:rPr>
+        <w:drawing>
+          <wp:inline distT="0" distB="0" distL="0" distR="0" wp14:anchorId="6F228EB7" wp14:editId="1BC9E89C">
+            <wp:extent cx="3524250" cy="828675"/>
+            <wp:effectExtent l="0" t="0" r="0" b="9525"/>
+            <wp:docPr id="5" name="Imagen 5"/>
+            <wp:cNvGraphicFramePr>
+              <a:graphicFrameLocks xmlns:a="http://schemas.openxmlformats.org/drawingml/2006/main" noChangeAspect="1"/>
+            </wp:cNvGraphicFramePr>
+            <a:graphic xmlns:a="http://schemas.openxmlformats.org/drawingml/2006/main">
+              <a:graphicData uri="http://schemas.openxmlformats.org/drawingml/2006/picture">
+                <pic:pic xmlns:pic="http://schemas.openxmlformats.org/drawingml/2006/picture">
+                  <pic:nvPicPr>
+                    <pic:cNvPr id="1" name=""/>
+                    <pic:cNvPicPr/>
+                  </pic:nvPicPr>
+                  <pic:blipFill>
+                    <a:blip r:embed="rId12"/>
+                    <a:stretch>
+                      <a:fillRect/>
+                    </a:stretch>
+                  </pic:blipFill>
+                  <pic:spPr>
+                    <a:xfrm>
+                      <a:off x="0" y="0"/>
+                      <a:ext cx="3524250" cy="828675"/>
+                    </a:xfrm>
+                    <a:prstGeom prst="rect">
+                      <a:avLst/>
+                    </a:prstGeom>
+                  </pic:spPr>
+                </pic:pic>
+              </a:graphicData>
+            </a:graphic>
+          </wp:inline>
+        </w:drawing>
+      </w:r>
+    </w:p>
+    <w:p>
+      <w:pPr>
+        <w:ind w:left="360"/>
+        <w:jc w:val="center"/>
+        <w:rPr>
+          <w:rFonts w:ascii="Arial" w:hAnsi="Arial" w:cs="Arial"/>
+          <w:i/>
+          <w:lang w:val="es-CO"/>
+        </w:rPr>
+      </w:pPr>
+      <w:r>
+        <w:rPr>
+          <w:rFonts w:ascii="Arial" w:hAnsi="Arial" w:cs="Arial"/>
+          <w:b/>
+          <w:i/>
+          <w:lang w:val="es-CO"/>
+        </w:rPr>
+        <w:t>Figura 6</w:t>
+      </w:r>
+      <w:r>
+        <w:rPr>
+          <w:rFonts w:ascii="Arial" w:hAnsi="Arial" w:cs="Arial"/>
+          <w:b/>
+          <w:lang w:val="es-CO"/>
+        </w:rPr>
+        <w:t xml:space="preserve">. </w:t>
+      </w:r>
+      <w:r>
+        <w:rPr>
+          <w:rFonts w:ascii="Arial" w:hAnsi="Arial" w:cs="Arial"/>
+          <w:i/>
+          <w:lang w:val="es-CO"/>
+        </w:rPr>
+        <w:t>Ejemplo de movimiento rectilíneo uniforme</w:t>
+      </w:r>
+      <w:r>
+        <w:rPr>
+          <w:rFonts w:ascii="Arial" w:hAnsi="Arial" w:cs="Arial"/>
+          <w:i/>
+          <w:lang w:val="es-CO"/>
+        </w:rPr>
+        <w:t>mente acelerado</w:t>
+      </w:r>
+      <w:r>
+        <w:rPr>
+          <w:rFonts w:ascii="Arial" w:hAnsi="Arial" w:cs="Arial"/>
+          <w:i/>
+          <w:lang w:val="es-CO"/>
+        </w:rPr>
+        <w:t>.</w:t>
+      </w:r>
+    </w:p>
+    <w:p>
+      <w:pPr>
+        <w:ind w:left="360"/>
+        <w:jc w:val="both"/>
+        <w:rPr>
+          <w:rFonts w:ascii="Arial" w:hAnsi="Arial" w:cs="Arial"/>
+          <w:sz w:val="24"/>
+          <w:szCs w:val="24"/>
+          <w:lang w:val="es-CO"/>
+        </w:rPr>
+      </w:pPr>
+      <w:r>
+        <w:rPr>
+          <w:rFonts w:ascii="Arial" w:hAnsi="Arial" w:cs="Arial"/>
+          <w:sz w:val="24"/>
+          <w:szCs w:val="24"/>
+          <w:lang w:val="es-CO"/>
+        </w:rPr>
+        <w:t xml:space="preserve">Note en la </w:t>
+      </w:r>
+      <w:r>
+        <w:rPr>
+          <w:rFonts w:ascii="Arial" w:hAnsi="Arial" w:cs="Arial"/>
+          <w:b/>
+          <w:i/>
+          <w:sz w:val="24"/>
+          <w:lang w:val="es-CO"/>
+        </w:rPr>
+        <w:t>figura 6</w:t>
+      </w:r>
+      <w:r>
+        <w:rPr>
+          <w:rFonts w:ascii="Arial" w:hAnsi="Arial" w:cs="Arial"/>
+          <w:sz w:val="24"/>
+          <w:lang w:val="es-CO"/>
+        </w:rPr>
+        <w:t xml:space="preserve"> que el objeto amarillo, tiene una flecha que indica la dirección del vector velocidad, que indica que esta siempre hacia la misma dirección sin embargo no es el mismo, a diferencia de lo mostrado en la </w:t>
+      </w:r>
+      <w:r>
+        <w:rPr>
+          <w:rFonts w:ascii="Arial" w:hAnsi="Arial" w:cs="Arial"/>
+          <w:b/>
+          <w:i/>
+          <w:sz w:val="24"/>
+          <w:lang w:val="es-CO"/>
+        </w:rPr>
+        <w:t>figura 5</w:t>
+      </w:r>
+      <w:r>
+        <w:rPr>
+          <w:rFonts w:ascii="Arial" w:hAnsi="Arial" w:cs="Arial"/>
+          <w:sz w:val="24"/>
+          <w:lang w:val="es-CO"/>
+        </w:rPr>
+        <w:t>.</w:t>
       </w:r>
     </w:p>
     <w:p>
@@ -2230,8 +3007,48 @@
           <w:sz w:val="24"/>
           <w:lang w:val="es-CO"/>
         </w:rPr>
-        <w:t>Movimiento en espiral:</w:t>
-      </w:r>
+        <w:t xml:space="preserve">Movimiento en espiral: </w:t>
+      </w:r>
+      <w:r>
+        <w:rPr>
+          <w:rFonts w:ascii="Arial" w:hAnsi="Arial" w:cs="Arial"/>
+          <w:sz w:val="24"/>
+          <w:lang w:val="es-CO"/>
+        </w:rPr>
+        <w:t xml:space="preserve">Este movimiento es propio de una de las bolas con desventaja y la idea es que la bola con este movimiento, no se mueva con un movimiento rectilíneo sino describiendo una espiral tal y como se muestra en la </w:t>
+      </w:r>
+      <w:r>
+        <w:rPr>
+          <w:rFonts w:ascii="Arial" w:hAnsi="Arial" w:cs="Arial"/>
+          <w:b/>
+          <w:i/>
+          <w:sz w:val="24"/>
+          <w:szCs w:val="24"/>
+          <w:lang w:val="es-CO"/>
+        </w:rPr>
+        <w:t>figura 2</w:t>
+      </w:r>
+      <w:r>
+        <w:rPr>
+          <w:rFonts w:ascii="Arial" w:hAnsi="Arial" w:cs="Arial"/>
+          <w:sz w:val="24"/>
+          <w:szCs w:val="24"/>
+          <w:lang w:val="es-CO"/>
+        </w:rPr>
+        <w:t>.</w:t>
+      </w:r>
+    </w:p>
+    <w:p>
+      <w:pPr>
+        <w:pStyle w:val="Prrafodelista"/>
+        <w:jc w:val="both"/>
+        <w:rPr>
+          <w:rFonts w:ascii="Arial" w:hAnsi="Arial" w:cs="Arial"/>
+          <w:b/>
+          <w:sz w:val="24"/>
+          <w:lang w:val="es-CO"/>
+        </w:rPr>
+      </w:pPr>
     </w:p>
     <w:p>
       <w:pPr>
@@ -2255,21 +3072,193 @@
           <w:sz w:val="24"/>
           <w:lang w:val="es-CO"/>
         </w:rPr>
-        <w:t>Interacción gravitatoria (Fuerza y campo gravitatorio):</w:t>
+        <w:t xml:space="preserve">Interacción gravitatoria (Fuerza y campo gravitatorio): </w:t>
+      </w:r>
+      <w:r>
+        <w:rPr>
+          <w:rFonts w:ascii="Arial" w:hAnsi="Arial" w:cs="Arial"/>
+          <w:sz w:val="24"/>
+          <w:lang w:val="es-CO"/>
+        </w:rPr>
+        <w:t xml:space="preserve">Esta interacción es propia de una de las bolas con desventaja y se basa en que la bola con </w:t>
+      </w:r>
+      <w:r>
+        <w:rPr>
+          <w:rFonts w:ascii="Arial" w:hAnsi="Arial" w:cs="Arial"/>
+          <w:sz w:val="24"/>
+          <w:lang w:val="es-CO"/>
+        </w:rPr>
+        <w:lastRenderedPageBreak/>
+        <w:t xml:space="preserve">esta interacción atraerá a las demás bolas a su alrededor tal y como lo describe esta interacción, en la </w:t>
+      </w:r>
+      <w:r>
+        <w:rPr>
+          <w:rFonts w:ascii="Arial" w:hAnsi="Arial" w:cs="Arial"/>
+          <w:b/>
+          <w:i/>
+          <w:sz w:val="24"/>
+          <w:lang w:val="es-CO"/>
+        </w:rPr>
+        <w:t>figura 7</w:t>
+      </w:r>
+      <w:r>
+        <w:rPr>
+          <w:rFonts w:ascii="Arial" w:hAnsi="Arial" w:cs="Arial"/>
+          <w:sz w:val="24"/>
+          <w:lang w:val="es-CO"/>
+        </w:rPr>
+        <w:t xml:space="preserve"> se muestra como es esta interacción.</w:t>
+      </w:r>
+    </w:p>
+    <w:p>
+      <w:pPr>
+        <w:pStyle w:val="Prrafodelista"/>
+        <w:rPr>
+          <w:rFonts w:ascii="Arial" w:hAnsi="Arial" w:cs="Arial"/>
+          <w:b/>
+          <w:sz w:val="24"/>
+          <w:lang w:val="es-CO"/>
+        </w:rPr>
+      </w:pPr>
+    </w:p>
+    <w:p>
+      <w:pPr>
+        <w:jc w:val="center"/>
+        <w:rPr>
+          <w:rFonts w:ascii="Arial" w:hAnsi="Arial" w:cs="Arial"/>
+          <w:b/>
+          <w:sz w:val="24"/>
+          <w:lang w:val="es-CO"/>
+        </w:rPr>
+      </w:pPr>
+      <w:r>
+        <w:rPr>
+          <w:noProof/>
+        </w:rPr>
+        <w:drawing>
+          <wp:inline distT="0" distB="0" distL="0" distR="0" wp14:anchorId="2BED7254" wp14:editId="4F47C932">
+            <wp:extent cx="3000375" cy="2809875"/>
+            <wp:effectExtent l="0" t="0" r="9525" b="9525"/>
+            <wp:docPr id="7" name="Imagen 7"/>
+            <wp:cNvGraphicFramePr>
+              <a:graphicFrameLocks xmlns:a="http://schemas.openxmlformats.org/drawingml/2006/main" noChangeAspect="1"/>
+            </wp:cNvGraphicFramePr>
+            <a:graphic xmlns:a="http://schemas.openxmlformats.org/drawingml/2006/main">
+              <a:graphicData uri="http://schemas.openxmlformats.org/drawingml/2006/picture">
+                <pic:pic xmlns:pic="http://schemas.openxmlformats.org/drawingml/2006/picture">
+                  <pic:nvPicPr>
+                    <pic:cNvPr id="1" name=""/>
+                    <pic:cNvPicPr/>
+                  </pic:nvPicPr>
+                  <pic:blipFill>
+                    <a:blip r:embed="rId13"/>
+                    <a:stretch>
+                      <a:fillRect/>
+                    </a:stretch>
+                  </pic:blipFill>
+                  <pic:spPr>
+                    <a:xfrm>
+                      <a:off x="0" y="0"/>
+                      <a:ext cx="3000375" cy="2809875"/>
+                    </a:xfrm>
+                    <a:prstGeom prst="rect">
+                      <a:avLst/>
+                    </a:prstGeom>
+                  </pic:spPr>
+                </pic:pic>
+              </a:graphicData>
+            </a:graphic>
+          </wp:inline>
+        </w:drawing>
       </w:r>
     </w:p>
     <w:p>
       <w:pPr>
         <w:ind w:left="360"/>
-        <w:jc w:val="both"/>
-        <w:rPr>
-          <w:rFonts w:ascii="Arial" w:hAnsi="Arial" w:cs="Arial"/>
-          <w:sz w:val="24"/>
-          <w:szCs w:val="24"/>
-          <w:lang w:val="es-CO"/>
-        </w:rPr>
-      </w:pPr>
-    </w:p>
+        <w:jc w:val="center"/>
+        <w:rPr>
+          <w:rFonts w:ascii="Arial" w:hAnsi="Arial" w:cs="Arial"/>
+          <w:i/>
+          <w:lang w:val="es-CO"/>
+        </w:rPr>
+      </w:pPr>
+      <w:r>
+        <w:rPr>
+          <w:rFonts w:ascii="Arial" w:hAnsi="Arial" w:cs="Arial"/>
+          <w:b/>
+          <w:i/>
+          <w:lang w:val="es-CO"/>
+        </w:rPr>
+        <w:t>Figura 7</w:t>
+      </w:r>
+      <w:r>
+        <w:rPr>
+          <w:rFonts w:ascii="Arial" w:hAnsi="Arial" w:cs="Arial"/>
+          <w:b/>
+          <w:lang w:val="es-CO"/>
+        </w:rPr>
+        <w:t xml:space="preserve">. </w:t>
+      </w:r>
+      <w:r>
+        <w:rPr>
+          <w:rFonts w:ascii="Arial" w:hAnsi="Arial" w:cs="Arial"/>
+          <w:i/>
+          <w:lang w:val="es-CO"/>
+        </w:rPr>
+        <w:t>Ejemplo d</w:t>
+      </w:r>
+      <w:r>
+        <w:rPr>
+          <w:rFonts w:ascii="Arial" w:hAnsi="Arial" w:cs="Arial"/>
+          <w:i/>
+          <w:lang w:val="es-CO"/>
+        </w:rPr>
+        <w:t>e la interacción gravitatoria</w:t>
+      </w:r>
+      <w:r>
+        <w:rPr>
+          <w:rFonts w:ascii="Arial" w:hAnsi="Arial" w:cs="Arial"/>
+          <w:i/>
+          <w:lang w:val="es-CO"/>
+        </w:rPr>
+        <w:t>.</w:t>
+      </w:r>
+    </w:p>
+    <w:p>
+      <w:pPr>
+        <w:jc w:val="center"/>
+        <w:rPr>
+          <w:rFonts w:ascii="Arial" w:hAnsi="Arial" w:cs="Arial"/>
+          <w:b/>
+          <w:sz w:val="24"/>
+          <w:lang w:val="es-CO"/>
+        </w:rPr>
+      </w:pPr>
+    </w:p>
+    <w:p>
+      <w:pPr>
+        <w:jc w:val="center"/>
+        <w:rPr>
+          <w:rFonts w:ascii="Arial" w:hAnsi="Arial" w:cs="Arial"/>
+          <w:b/>
+          <w:sz w:val="24"/>
+          <w:lang w:val="es-CO"/>
+        </w:rPr>
+      </w:pPr>
+    </w:p>
+    <w:p>
+      <w:pPr>
+        <w:ind w:left="360"/>
+        <w:jc w:val="center"/>
+        <w:rPr>
+          <w:rFonts w:ascii="Arial" w:hAnsi="Arial" w:cs="Arial"/>
+          <w:sz w:val="24"/>
+          <w:szCs w:val="24"/>
+          <w:lang w:val="es-CO"/>
+        </w:rPr>
+      </w:pPr>
+    </w:p>
+    <w:p/>
     <w:sectPr>
       <w:pgSz w:w="12240" w:h="15840"/>
       <w:pgMar w:top="1417" w:right="1701" w:bottom="1417" w:left="1701" w:header="708" w:footer="708" w:gutter="0"/>
@@ -3909,6 +4898,7 @@
     <w:lsdException w:name="HTML Sample" w:semiHidden="1" w:unhideWhenUsed="1"/>
     <w:lsdException w:name="HTML Typewriter" w:semiHidden="1" w:unhideWhenUsed="1"/>
     <w:lsdException w:name="HTML Variable" w:semiHidden="1" w:unhideWhenUsed="1"/>
+    <w:lsdException w:name="Normal Table" w:semiHidden="1" w:unhideWhenUsed="1"/>
     <w:lsdException w:name="annotation subject" w:semiHidden="1" w:unhideWhenUsed="1"/>
     <w:lsdException w:name="No List" w:semiHidden="1" w:unhideWhenUsed="1"/>
     <w:lsdException w:name="Outline List 1" w:semiHidden="1" w:unhideWhenUsed="1"/>
@@ -3951,8 +4941,11 @@
     <w:lsdException w:name="Table Contemporary" w:semiHidden="1" w:unhideWhenUsed="1"/>
     <w:lsdException w:name="Table Elegant" w:semiHidden="1" w:unhideWhenUsed="1"/>
     <w:lsdException w:name="Table Professional" w:semiHidden="1" w:unhideWhenUsed="1"/>
+    <w:lsdException w:name="Table Subtle 1" w:semiHidden="1" w:unhideWhenUsed="1"/>
     <w:lsdException w:name="Table Subtle 2" w:semiHidden="1" w:unhideWhenUsed="1"/>
     <w:lsdException w:name="Table Web 1" w:semiHidden="1" w:unhideWhenUsed="1"/>
+    <w:lsdException w:name="Table Web 2" w:semiHidden="1" w:unhideWhenUsed="1"/>
+    <w:lsdException w:name="Table Web 3" w:semiHidden="1" w:unhideWhenUsed="1"/>
     <w:lsdException w:name="Balloon Text" w:semiHidden="1" w:unhideWhenUsed="1"/>
     <w:lsdException w:name="Table Grid" w:uiPriority="39"/>
     <w:lsdException w:name="Table Theme" w:semiHidden="1" w:unhideWhenUsed="1"/>
@@ -4235,6 +5228,29 @@
       <w:contextualSpacing/>
     </w:pPr>
   </w:style>
+  <w:style w:type="character" w:styleId="Hipervnculo">
+    <w:name w:val="Hyperlink"/>
+    <w:basedOn w:val="Fuentedeprrafopredeter"/>
+    <w:uiPriority w:val="99"/>
+    <w:unhideWhenUsed/>
+    <w:rsid w:val="00A756A0"/>
+    <w:rPr>
+      <w:color w:val="0563C1" w:themeColor="hyperlink"/>
+      <w:u w:val="single"/>
+    </w:rPr>
+  </w:style>
+  <w:style w:type="character" w:styleId="Hipervnculovisitado">
+    <w:name w:val="FollowedHyperlink"/>
+    <w:basedOn w:val="Fuentedeprrafopredeter"/>
+    <w:uiPriority w:val="99"/>
+    <w:semiHidden/>
+    <w:unhideWhenUsed/>
+    <w:rsid w:val="00A756A0"/>
+    <w:rPr>
+      <w:color w:val="954F72" w:themeColor="followedHyperlink"/>
+      <w:u w:val="single"/>
+    </w:rPr>
+  </w:style>
 </w:styles>
 </file>
 

</xml_diff>